<commit_message>
design doc duplicate entry edit
</commit_message>
<xml_diff>
--- a/updateddesigndoc.docx
+++ b/updateddesigndoc.docx
@@ -214,7 +214,6 @@
       <w:bookmarkStart w:id="0" w:name="_Toc151733541"/>
       <w:bookmarkStart w:id="1" w:name="revision-history"/>
       <w:r>
-        <w:lastRenderedPageBreak/>
         <w:t>Revision History</w:t>
       </w:r>
       <w:bookmarkEnd w:id="0"/>
@@ -770,19 +769,7 @@
               <w:t xml:space="preserve">on for </w:t>
             </w:r>
             <w:r>
-              <w:t>d</w:t>
-            </w:r>
-            <w:r>
-              <w:t xml:space="preserve">esign &amp; </w:t>
-            </w:r>
-            <w:r>
-              <w:t>i</w:t>
-            </w:r>
-            <w:r>
-              <w:t>ntegration of a Sorted List Data Structure</w:t>
-            </w:r>
-            <w:r>
-              <w:t xml:space="preserve"> and additional material</w:t>
+              <w:t>design &amp; integration of a Sorted List Data Structure and additional material</w:t>
             </w:r>
           </w:p>
         </w:tc>
@@ -816,10 +803,7 @@
               <w:jc w:val="both"/>
             </w:pPr>
             <w:r>
-              <w:t>2025/04/</w:t>
-            </w:r>
-            <w:r>
-              <w:t>25</w:t>
+              <w:t>2025/04/25</w:t>
             </w:r>
           </w:p>
         </w:tc>
@@ -1038,7 +1022,7 @@
                 <w:noProof/>
                 <w:webHidden/>
               </w:rPr>
-              <w:t>4</w:t>
+              <w:t>2</w:t>
             </w:r>
             <w:r>
               <w:rPr>
@@ -1113,7 +1097,7 @@
                 <w:noProof/>
                 <w:webHidden/>
               </w:rPr>
-              <w:t>4</w:t>
+              <w:t>2</w:t>
             </w:r>
             <w:r>
               <w:rPr>
@@ -1188,7 +1172,7 @@
                 <w:noProof/>
                 <w:webHidden/>
               </w:rPr>
-              <w:t>5</w:t>
+              <w:t>2</w:t>
             </w:r>
             <w:r>
               <w:rPr>
@@ -1263,7 +1247,7 @@
                 <w:noProof/>
                 <w:webHidden/>
               </w:rPr>
-              <w:t>5</w:t>
+              <w:t>2</w:t>
             </w:r>
             <w:r>
               <w:rPr>
@@ -1339,7 +1323,7 @@
                 <w:noProof/>
                 <w:webHidden/>
               </w:rPr>
-              <w:t>5</w:t>
+              <w:t>2</w:t>
             </w:r>
             <w:r>
               <w:rPr>
@@ -1415,7 +1399,7 @@
                 <w:noProof/>
                 <w:webHidden/>
               </w:rPr>
-              <w:t>6</w:t>
+              <w:t>2</w:t>
             </w:r>
             <w:r>
               <w:rPr>
@@ -1492,7 +1476,7 @@
                 <w:noProof/>
                 <w:webHidden/>
               </w:rPr>
-              <w:t>6</w:t>
+              <w:t>2</w:t>
             </w:r>
             <w:r>
               <w:rPr>
@@ -1567,7 +1551,7 @@
                 <w:noProof/>
                 <w:webHidden/>
               </w:rPr>
-              <w:t>7</w:t>
+              <w:t>2</w:t>
             </w:r>
             <w:r>
               <w:rPr>
@@ -1644,7 +1628,7 @@
                 <w:noProof/>
                 <w:webHidden/>
               </w:rPr>
-              <w:t>7</w:t>
+              <w:t>2</w:t>
             </w:r>
             <w:r>
               <w:rPr>
@@ -1719,7 +1703,7 @@
                 <w:noProof/>
                 <w:webHidden/>
               </w:rPr>
-              <w:t>7</w:t>
+              <w:t>2</w:t>
             </w:r>
             <w:r>
               <w:rPr>
@@ -1795,7 +1779,7 @@
                 <w:noProof/>
                 <w:webHidden/>
               </w:rPr>
-              <w:t>10</w:t>
+              <w:t>2</w:t>
             </w:r>
             <w:r>
               <w:rPr>
@@ -1870,7 +1854,7 @@
                 <w:noProof/>
                 <w:webHidden/>
               </w:rPr>
-              <w:t>10</w:t>
+              <w:t>2</w:t>
             </w:r>
             <w:r>
               <w:rPr>
@@ -1946,7 +1930,7 @@
                 <w:noProof/>
                 <w:webHidden/>
               </w:rPr>
-              <w:t>17</w:t>
+              <w:t>2</w:t>
             </w:r>
             <w:r>
               <w:rPr>
@@ -2021,7 +2005,7 @@
                 <w:noProof/>
                 <w:webHidden/>
               </w:rPr>
-              <w:t>18</w:t>
+              <w:t>2</w:t>
             </w:r>
             <w:r>
               <w:rPr>
@@ -2097,7 +2081,7 @@
                 <w:noProof/>
                 <w:webHidden/>
               </w:rPr>
-              <w:t>19</w:t>
+              <w:t>2</w:t>
             </w:r>
             <w:r>
               <w:rPr>
@@ -2172,7 +2156,7 @@
                 <w:noProof/>
                 <w:webHidden/>
               </w:rPr>
-              <w:t>19</w:t>
+              <w:t>2</w:t>
             </w:r>
             <w:r>
               <w:rPr>
@@ -2248,7 +2232,7 @@
                 <w:noProof/>
                 <w:webHidden/>
               </w:rPr>
-              <w:t>19</w:t>
+              <w:t>2</w:t>
             </w:r>
             <w:r>
               <w:rPr>
@@ -2325,7 +2309,7 @@
                 <w:noProof/>
                 <w:webHidden/>
               </w:rPr>
-              <w:t>19</w:t>
+              <w:t>2</w:t>
             </w:r>
             <w:r>
               <w:rPr>
@@ -2402,7 +2386,7 @@
                 <w:noProof/>
                 <w:webHidden/>
               </w:rPr>
-              <w:t>20</w:t>
+              <w:t>2</w:t>
             </w:r>
             <w:r>
               <w:rPr>
@@ -2479,7 +2463,7 @@
                 <w:noProof/>
                 <w:webHidden/>
               </w:rPr>
-              <w:t>21</w:t>
+              <w:t>2</w:t>
             </w:r>
             <w:r>
               <w:rPr>
@@ -4568,29 +4552,365 @@
     </w:p>
     <w:p>
       <w:pPr>
+        <w:spacing w:before="240" w:after="240" w:line="360" w:lineRule="auto"/>
+        <w:jc w:val="both"/>
+      </w:pPr>
+      <w:r>
+        <w:t>7.Duplicate entry handling and Nullable fields</w:t>
+      </w:r>
+    </w:p>
+    <w:p>
+      <w:pPr>
+        <w:pStyle w:val="ListParagraph"/>
+        <w:numPr>
+          <w:ilvl w:val="0"/>
+          <w:numId w:val="25"/>
+        </w:numPr>
+        <w:spacing w:before="240" w:after="240" w:line="360" w:lineRule="auto"/>
+        <w:jc w:val="both"/>
+      </w:pPr>
+      <w:r>
+        <w:t xml:space="preserve">All primary entity tables incorporate a UUID field designated as the unique key to prevent identical records with the same identifier. However, this implementation does </w:t>
+      </w:r>
+      <w:r>
+        <w:rPr>
+          <w:b/>
+          <w:bCs/>
+        </w:rPr>
+        <w:t>not</w:t>
+      </w:r>
+      <w:r>
+        <w:t xml:space="preserve"> prevent semantically duplicate entries (i.e., records with identical values but different UUIDs). For example, a user could insert multiple rows with the same Email, ZipCode, Address, or State, as no additional uniqueness constraints are applied to these attributes</w:t>
+      </w:r>
+    </w:p>
+    <w:p>
+      <w:pPr>
+        <w:pStyle w:val="ListParagraph"/>
+        <w:numPr>
+          <w:ilvl w:val="0"/>
+          <w:numId w:val="25"/>
+        </w:numPr>
+        <w:spacing w:before="240" w:after="240" w:line="360" w:lineRule="auto"/>
+        <w:jc w:val="both"/>
+      </w:pPr>
+      <w:r>
+        <w:t>For normalization and operational flexibility, the following tables permit duplicate entries:</w:t>
+      </w:r>
+    </w:p>
+    <w:p>
+      <w:pPr>
+        <w:pStyle w:val="ListParagraph"/>
+        <w:numPr>
+          <w:ilvl w:val="2"/>
+          <w:numId w:val="25"/>
+        </w:numPr>
+        <w:spacing w:before="240" w:after="240" w:line="360" w:lineRule="auto"/>
+        <w:jc w:val="both"/>
+        <w:rPr>
+          <w:sz w:val="22"/>
+          <w:szCs w:val="22"/>
+        </w:rPr>
+      </w:pPr>
+      <w:r>
+        <w:rPr>
+          <w:sz w:val="22"/>
+          <w:szCs w:val="22"/>
+        </w:rPr>
+        <w:t>Address</w:t>
+      </w:r>
+    </w:p>
+    <w:p>
+      <w:pPr>
+        <w:pStyle w:val="ListParagraph"/>
+        <w:numPr>
+          <w:ilvl w:val="2"/>
+          <w:numId w:val="25"/>
+        </w:numPr>
+        <w:spacing w:before="240" w:after="240" w:line="360" w:lineRule="auto"/>
+        <w:jc w:val="both"/>
+        <w:rPr>
+          <w:sz w:val="22"/>
+          <w:szCs w:val="22"/>
+        </w:rPr>
+      </w:pPr>
+      <w:r>
+        <w:rPr>
+          <w:sz w:val="22"/>
+          <w:szCs w:val="22"/>
+        </w:rPr>
+        <w:t>ZipCode</w:t>
+      </w:r>
+    </w:p>
+    <w:p>
+      <w:pPr>
+        <w:pStyle w:val="ListParagraph"/>
+        <w:numPr>
+          <w:ilvl w:val="2"/>
+          <w:numId w:val="25"/>
+        </w:numPr>
+        <w:spacing w:before="240" w:after="240" w:line="360" w:lineRule="auto"/>
+        <w:jc w:val="both"/>
+        <w:rPr>
+          <w:sz w:val="22"/>
+          <w:szCs w:val="22"/>
+        </w:rPr>
+      </w:pPr>
+      <w:r>
+        <w:rPr>
+          <w:sz w:val="22"/>
+          <w:szCs w:val="22"/>
+        </w:rPr>
+        <w:t>Email</w:t>
+      </w:r>
+    </w:p>
+    <w:p>
+      <w:pPr>
+        <w:pStyle w:val="ListParagraph"/>
+        <w:numPr>
+          <w:ilvl w:val="2"/>
+          <w:numId w:val="25"/>
+        </w:numPr>
+        <w:spacing w:before="240" w:after="240" w:line="360" w:lineRule="auto"/>
+        <w:jc w:val="both"/>
+      </w:pPr>
+      <w:r>
+        <w:rPr>
+          <w:sz w:val="22"/>
+          <w:szCs w:val="22"/>
+        </w:rPr>
+        <w:t>State</w:t>
+      </w:r>
+    </w:p>
+    <w:p>
+      <w:pPr>
+        <w:spacing w:before="240" w:after="240" w:line="360" w:lineRule="auto"/>
+        <w:ind w:firstLine="360"/>
+        <w:jc w:val="both"/>
+      </w:pPr>
+      <w:r>
+        <w:t>This design choice supports the reuse of common data values and reduces complexity in lookup operations, although it increases the risk of redundant data accumulation.</w:t>
+      </w:r>
+    </w:p>
+    <w:p>
+      <w:pPr>
+        <w:pStyle w:val="ListParagraph"/>
+        <w:numPr>
+          <w:ilvl w:val="0"/>
+          <w:numId w:val="25"/>
+        </w:numPr>
+        <w:spacing w:before="240" w:after="240" w:line="360" w:lineRule="auto"/>
+        <w:jc w:val="both"/>
+      </w:pPr>
+      <w:r>
+        <w:t>Nullable fields in Invoice and InvoiceItem tables serve a functional purpose:</w:t>
+      </w:r>
+    </w:p>
+    <w:p>
+      <w:pPr>
+        <w:pStyle w:val="ListParagraph"/>
+        <w:numPr>
+          <w:ilvl w:val="1"/>
+          <w:numId w:val="25"/>
+        </w:numPr>
+        <w:spacing w:before="240" w:after="240" w:line="360" w:lineRule="auto"/>
+        <w:jc w:val="both"/>
+      </w:pPr>
+      <w:r>
+        <w:t>These fields allow differentiation between item types when inserting via JDBC.</w:t>
+      </w:r>
+    </w:p>
+    <w:p>
+      <w:pPr>
+        <w:pStyle w:val="ListParagraph"/>
+        <w:numPr>
+          <w:ilvl w:val="1"/>
+          <w:numId w:val="25"/>
+        </w:numPr>
+        <w:spacing w:before="240" w:after="240" w:line="360" w:lineRule="auto"/>
+        <w:jc w:val="both"/>
+      </w:pPr>
+      <w:r>
+        <w:t>No additional constraints exist beyond logical binding between Item.itemType and InvoiceItem.typeEquipment.</w:t>
+      </w:r>
+    </w:p>
+    <w:p>
+      <w:pPr>
         <w:pStyle w:val="ListParagraph"/>
         <w:spacing w:before="240" w:after="240" w:line="360" w:lineRule="auto"/>
-        <w:ind w:firstLine="720"/>
-        <w:jc w:val="both"/>
-      </w:pPr>
-      <w:r>
-        <w:t>The ER diagram below visually represents the database structure, showing the relationships between entities.</w:t>
-      </w:r>
-    </w:p>
-    <w:p>
-      <w:pPr>
-        <w:spacing w:before="240" w:after="240"/>
-        <w:ind w:left="720"/>
-        <w:jc w:val="both"/>
-      </w:pPr>
+        <w:jc w:val="both"/>
+      </w:pPr>
+      <w:r>
+        <w:t>This design grants flexibility in handling multiple item categories, though it delegates responsibility for maintaining data integrity to the application layer.</w:t>
+      </w:r>
+    </w:p>
+    <w:p>
+      <w:pPr>
+        <w:pStyle w:val="ListParagraph"/>
+        <w:numPr>
+          <w:ilvl w:val="0"/>
+          <w:numId w:val="25"/>
+        </w:numPr>
+        <w:spacing w:before="240" w:after="240" w:line="360" w:lineRule="auto"/>
+        <w:jc w:val="both"/>
+      </w:pPr>
+      <w:r>
+        <w:t xml:space="preserve">The UUID column in InvoiceItem is nullable by design. It serves as an </w:t>
+      </w:r>
+      <w:r>
+        <w:rPr>
+          <w:b/>
+          <w:bCs/>
+        </w:rPr>
+        <w:t>optional lookup</w:t>
+      </w:r>
+      <w:r>
+        <w:t xml:space="preserve"> key to associate an InvoiceItem with an Invoice. If the UUID is absent, the system defaults to using the InvoiceItem.id. This ensures:</w:t>
+      </w:r>
+    </w:p>
+    <w:p>
+      <w:pPr>
+        <w:pStyle w:val="ListParagraph"/>
+        <w:numPr>
+          <w:ilvl w:val="0"/>
+          <w:numId w:val="28"/>
+        </w:numPr>
+        <w:spacing w:before="240" w:after="240" w:line="360" w:lineRule="auto"/>
+        <w:jc w:val="both"/>
+      </w:pPr>
+      <w:r>
+        <w:t>Compatibility with factory-generated models.</w:t>
+      </w:r>
+    </w:p>
+    <w:p>
+      <w:pPr>
+        <w:pStyle w:val="ListParagraph"/>
+        <w:numPr>
+          <w:ilvl w:val="0"/>
+          <w:numId w:val="28"/>
+        </w:numPr>
+        <w:spacing w:before="240" w:after="240" w:line="360" w:lineRule="auto"/>
+        <w:jc w:val="both"/>
+      </w:pPr>
+      <w:r>
+        <w:rPr>
+          <w:noProof/>
+        </w:rPr>
+        <mc:AlternateContent>
+          <mc:Choice Requires="wps">
+            <w:drawing>
+              <wp:anchor distT="45720" distB="45720" distL="114300" distR="114300" simplePos="0" relativeHeight="251683840" behindDoc="0" locked="0" layoutInCell="1" allowOverlap="1" wp14:anchorId="1BE05C65" wp14:editId="3B1A4360">
+                <wp:simplePos x="0" y="0"/>
+                <wp:positionH relativeFrom="margin">
+                  <wp:align>center</wp:align>
+                </wp:positionH>
+                <wp:positionV relativeFrom="paragraph">
+                  <wp:posOffset>4435475</wp:posOffset>
+                </wp:positionV>
+                <wp:extent cx="2360930" cy="1404620"/>
+                <wp:effectExtent l="0" t="0" r="0" b="0"/>
+                <wp:wrapSquare wrapText="bothSides"/>
+                <wp:docPr id="217" name="Text Box 2"/>
+                <wp:cNvGraphicFramePr>
+                  <a:graphicFrameLocks xmlns:a="http://schemas.openxmlformats.org/drawingml/2006/main"/>
+                </wp:cNvGraphicFramePr>
+                <a:graphic xmlns:a="http://schemas.openxmlformats.org/drawingml/2006/main">
+                  <a:graphicData uri="http://schemas.microsoft.com/office/word/2010/wordprocessingShape">
+                    <wps:wsp>
+                      <wps:cNvSpPr txBox="1">
+                        <a:spLocks noChangeArrowheads="1"/>
+                      </wps:cNvSpPr>
+                      <wps:spPr bwMode="auto">
+                        <a:xfrm>
+                          <a:off x="0" y="0"/>
+                          <a:ext cx="2360930" cy="1404620"/>
+                        </a:xfrm>
+                        <a:prstGeom prst="rect">
+                          <a:avLst/>
+                        </a:prstGeom>
+                        <a:noFill/>
+                        <a:ln w="9525">
+                          <a:noFill/>
+                          <a:miter lim="800000"/>
+                          <a:headEnd/>
+                          <a:tailEnd/>
+                        </a:ln>
+                      </wps:spPr>
+                      <wps:txbx>
+                        <w:txbxContent>
+                          <w:p>
+                            <w:pPr>
+                              <w:jc w:val="center"/>
+                            </w:pPr>
+                            <w:r>
+                              <w:t>Figure 3 Database</w:t>
+                            </w:r>
+                          </w:p>
+                        </w:txbxContent>
+                      </wps:txbx>
+                      <wps:bodyPr rot="0" vert="horz" wrap="square" lIns="91440" tIns="45720" rIns="91440" bIns="45720" anchor="t" anchorCtr="0">
+                        <a:spAutoFit/>
+                      </wps:bodyPr>
+                    </wps:wsp>
+                  </a:graphicData>
+                </a:graphic>
+                <wp14:sizeRelH relativeFrom="margin">
+                  <wp14:pctWidth>40000</wp14:pctWidth>
+                </wp14:sizeRelH>
+                <wp14:sizeRelV relativeFrom="margin">
+                  <wp14:pctHeight>20000</wp14:pctHeight>
+                </wp14:sizeRelV>
+              </wp:anchor>
+            </w:drawing>
+          </mc:Choice>
+          <mc:Fallback>
+            <w:pict>
+              <v:shapetype w14:anchorId="1BE05C65" id="_x0000_t202" coordsize="21600,21600" o:spt="202" path="m,l,21600r21600,l21600,xe">
+                <v:stroke joinstyle="miter"/>
+                <v:path gradientshapeok="t" o:connecttype="rect"/>
+              </v:shapetype>
+              <v:shape id="Text Box 2" o:spid="_x0000_s1026" type="#_x0000_t202" style="position:absolute;left:0;text-align:left;margin-left:0;margin-top:349.25pt;width:185.9pt;height:110.6pt;z-index:251683840;visibility:visible;mso-wrap-style:square;mso-width-percent:400;mso-height-percent:200;mso-wrap-distance-left:9pt;mso-wrap-distance-top:3.6pt;mso-wrap-distance-right:9pt;mso-wrap-distance-bottom:3.6pt;mso-position-horizontal:center;mso-position-horizontal-relative:margin;mso-position-vertical:absolute;mso-position-vertical-relative:text;mso-width-percent:400;mso-height-percent:200;mso-width-relative:margin;mso-height-relative:margin;v-text-anchor:top" o:gfxdata="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" filled="f" stroked="f">
+                <v:textbox style="mso-fit-shape-to-text:t">
+                  <w:txbxContent>
+                    <w:p>
+                      <w:pPr>
+                        <w:jc w:val="center"/>
+                      </w:pPr>
+                      <w:r>
+                        <w:t>Figure 3 Database</w:t>
+                      </w:r>
+                    </w:p>
+                  </w:txbxContent>
+                </v:textbox>
+                <w10:wrap type="square" anchorx="margin"/>
+              </v:shape>
+            </w:pict>
+          </mc:Fallback>
+        </mc:AlternateContent>
+      </w:r>
       <w:r>
         <w:rPr>
           <w:noProof/>
         </w:rPr>
         <w:drawing>
-          <wp:inline distT="0" distB="0" distL="0" distR="0" wp14:anchorId="00B448C3" wp14:editId="619A01A7">
-            <wp:extent cx="5322517" cy="5186045"/>
-            <wp:effectExtent l="0" t="0" r="0" b="0"/>
+          <wp:anchor distT="0" distB="0" distL="114300" distR="114300" simplePos="0" relativeHeight="251681792" behindDoc="1" locked="0" layoutInCell="1" allowOverlap="1" wp14:anchorId="00B448C3" wp14:editId="6041AABA">
+            <wp:simplePos x="0" y="0"/>
+            <wp:positionH relativeFrom="margin">
+              <wp:align>center</wp:align>
+            </wp:positionH>
+            <wp:positionV relativeFrom="paragraph">
+              <wp:posOffset>440690</wp:posOffset>
+            </wp:positionV>
+            <wp:extent cx="5128895" cy="4010025"/>
+            <wp:effectExtent l="0" t="0" r="0" b="9525"/>
+            <wp:wrapTight wrapText="bothSides">
+              <wp:wrapPolygon edited="0">
+                <wp:start x="0" y="0"/>
+                <wp:lineTo x="0" y="21549"/>
+                <wp:lineTo x="21501" y="21549"/>
+                <wp:lineTo x="21501" y="0"/>
+                <wp:lineTo x="0" y="0"/>
+              </wp:wrapPolygon>
+            </wp:wrapTight>
             <wp:docPr id="395171959" name="Picture 395171959"/>
             <wp:cNvGraphicFramePr>
               <a:graphicFrameLocks xmlns:a="http://schemas.openxmlformats.org/drawingml/2006/main" noChangeAspect="1"/>
@@ -4599,7 +4919,7 @@
               <a:graphicData uri="http://schemas.openxmlformats.org/drawingml/2006/picture">
                 <pic:pic xmlns:pic="http://schemas.openxmlformats.org/drawingml/2006/picture">
                   <pic:nvPicPr>
-                    <pic:cNvPr id="0" name=""/>
+                    <pic:cNvPr id="395171959" name="Picture 395171959"/>
                     <pic:cNvPicPr/>
                   </pic:nvPicPr>
                   <pic:blipFill>
@@ -4617,7 +4937,7 @@
                   <pic:spPr>
                     <a:xfrm>
                       <a:off x="0" y="0"/>
-                      <a:ext cx="5333754" cy="5196994"/>
+                      <a:ext cx="5128895" cy="4010025"/>
                     </a:xfrm>
                     <a:prstGeom prst="rect">
                       <a:avLst/>
@@ -4626,10 +4946,36 @@
                 </pic:pic>
               </a:graphicData>
             </a:graphic>
-          </wp:inline>
+            <wp14:sizeRelH relativeFrom="margin">
+              <wp14:pctWidth>0</wp14:pctWidth>
+            </wp14:sizeRelH>
+            <wp14:sizeRelV relativeFrom="margin">
+              <wp14:pctHeight>0</wp14:pctHeight>
+            </wp14:sizeRelV>
+          </wp:anchor>
         </w:drawing>
       </w:r>
       <w:r>
+        <w:t>Consistency in handling entities whether or not a UUID is present.</w:t>
+      </w:r>
+    </w:p>
+    <w:p>
+      <w:pPr>
+        <w:pStyle w:val="ListParagraph"/>
+        <w:spacing w:before="240" w:after="240" w:line="360" w:lineRule="auto"/>
+        <w:ind w:firstLine="720"/>
+        <w:jc w:val="both"/>
+      </w:pPr>
+      <w:r>
+        <w:t xml:space="preserve">The ER diagram </w:t>
+      </w:r>
+      <w:r>
+        <w:t>above</w:t>
+      </w:r>
+      <w:r>
+        <w:t xml:space="preserve"> visually represents the database structure, showing the relationships between entities.</w:t>
+      </w:r>
+      <w:r>
         <w:tab/>
       </w:r>
       <w:r>
@@ -4640,15 +4986,6 @@
       </w:r>
       <w:r>
         <w:tab/>
-      </w:r>
-      <w:r>
-        <w:t>Figure</w:t>
-      </w:r>
-      <w:r>
-        <w:t xml:space="preserve"> 1</w:t>
-      </w:r>
-      <w:r>
-        <w:t>: Database Design</w:t>
       </w:r>
     </w:p>
     <w:p>
@@ -6129,10 +6466,7 @@
         <w:t>Public interface:</w:t>
       </w:r>
       <w:r>
-        <w:t xml:space="preserve"> </w:t>
-      </w:r>
-      <w:r>
-        <w:t>My SortedBSTList&lt;T&gt; class implements the following public interface:</w:t>
+        <w:t xml:space="preserve"> My SortedBSTList&lt;T&gt; class implements the following public interface:</w:t>
       </w:r>
     </w:p>
     <w:p>
@@ -6197,10 +6531,7 @@
         <w:jc w:val="both"/>
       </w:pPr>
       <w:r>
-        <w:t xml:space="preserve">Iterator&lt;T&gt; </w:t>
-      </w:r>
-      <w:r>
-        <w:t>iterator</w:t>
+        <w:t>Iterator&lt;T&gt; iterator</w:t>
       </w:r>
       <w:r>
         <w:t xml:space="preserve"> ()</w:t>
@@ -6261,28 +6592,7 @@
         <w:jc w:val="both"/>
       </w:pPr>
       <w:r>
-        <w:t>The application c</w:t>
-      </w:r>
-      <w:r>
-        <w:t>reates three separate sorted lists with appropriate comparators</w:t>
-      </w:r>
-      <w:r>
-        <w:t>, p</w:t>
-      </w:r>
-      <w:r>
-        <w:t>opulates these lists with data retrieved from the MySQL database</w:t>
-      </w:r>
-      <w:r>
-        <w:t xml:space="preserve"> and u</w:t>
-      </w:r>
-      <w:r>
-        <w:t>ses the natural ordering maintained by the lists to generate the required reports</w:t>
-      </w:r>
-      <w:r>
-        <w:t xml:space="preserve">. </w:t>
-      </w:r>
-      <w:r>
-        <w:t xml:space="preserve">This integration preserves the existing functionality while </w:t>
+        <w:t xml:space="preserve">The application creates three separate sorted lists with appropriate comparators, populates these lists with data retrieved from the MySQL database and uses the natural ordering maintained by the lists to generate the required reports. This integration preserves the existing functionality while </w:t>
       </w:r>
       <w:r>
         <w:t>using</w:t>
@@ -6815,6 +7125,155 @@
     </w:lvl>
   </w:abstractNum>
   <w:abstractNum w:abstractNumId="1" w15:restartNumberingAfterBreak="0">
+    <w:nsid w:val="03BF6097"/>
+    <w:multiLevelType w:val="multilevel"/>
+    <w:tmpl w:val="B972DB7C"/>
+    <w:lvl w:ilvl="0">
+      <w:start w:val="1"/>
+      <w:numFmt w:val="bullet"/>
+      <w:lvlText w:val=""/>
+      <w:lvlJc w:val="left"/>
+      <w:pPr>
+        <w:tabs>
+          <w:tab w:val="num" w:pos="1440"/>
+        </w:tabs>
+        <w:ind w:left="1440" w:hanging="360"/>
+      </w:pPr>
+      <w:rPr>
+        <w:rFonts w:ascii="Symbol" w:hAnsi="Symbol" w:hint="default"/>
+        <w:sz w:val="20"/>
+      </w:rPr>
+    </w:lvl>
+    <w:lvl w:ilvl="1" w:tentative="1">
+      <w:start w:val="1"/>
+      <w:numFmt w:val="bullet"/>
+      <w:lvlText w:val="o"/>
+      <w:lvlJc w:val="left"/>
+      <w:pPr>
+        <w:tabs>
+          <w:tab w:val="num" w:pos="2160"/>
+        </w:tabs>
+        <w:ind w:left="2160" w:hanging="360"/>
+      </w:pPr>
+      <w:rPr>
+        <w:rFonts w:ascii="Courier New" w:hAnsi="Courier New" w:hint="default"/>
+        <w:sz w:val="20"/>
+      </w:rPr>
+    </w:lvl>
+    <w:lvl w:ilvl="2" w:tentative="1">
+      <w:start w:val="1"/>
+      <w:numFmt w:val="bullet"/>
+      <w:lvlText w:val=""/>
+      <w:lvlJc w:val="left"/>
+      <w:pPr>
+        <w:tabs>
+          <w:tab w:val="num" w:pos="2880"/>
+        </w:tabs>
+        <w:ind w:left="2880" w:hanging="360"/>
+      </w:pPr>
+      <w:rPr>
+        <w:rFonts w:ascii="Wingdings" w:hAnsi="Wingdings" w:hint="default"/>
+        <w:sz w:val="20"/>
+      </w:rPr>
+    </w:lvl>
+    <w:lvl w:ilvl="3" w:tentative="1">
+      <w:start w:val="1"/>
+      <w:numFmt w:val="bullet"/>
+      <w:lvlText w:val=""/>
+      <w:lvlJc w:val="left"/>
+      <w:pPr>
+        <w:tabs>
+          <w:tab w:val="num" w:pos="3600"/>
+        </w:tabs>
+        <w:ind w:left="3600" w:hanging="360"/>
+      </w:pPr>
+      <w:rPr>
+        <w:rFonts w:ascii="Wingdings" w:hAnsi="Wingdings" w:hint="default"/>
+        <w:sz w:val="20"/>
+      </w:rPr>
+    </w:lvl>
+    <w:lvl w:ilvl="4" w:tentative="1">
+      <w:start w:val="1"/>
+      <w:numFmt w:val="bullet"/>
+      <w:lvlText w:val=""/>
+      <w:lvlJc w:val="left"/>
+      <w:pPr>
+        <w:tabs>
+          <w:tab w:val="num" w:pos="4320"/>
+        </w:tabs>
+        <w:ind w:left="4320" w:hanging="360"/>
+      </w:pPr>
+      <w:rPr>
+        <w:rFonts w:ascii="Wingdings" w:hAnsi="Wingdings" w:hint="default"/>
+        <w:sz w:val="20"/>
+      </w:rPr>
+    </w:lvl>
+    <w:lvl w:ilvl="5" w:tentative="1">
+      <w:start w:val="1"/>
+      <w:numFmt w:val="bullet"/>
+      <w:lvlText w:val=""/>
+      <w:lvlJc w:val="left"/>
+      <w:pPr>
+        <w:tabs>
+          <w:tab w:val="num" w:pos="5040"/>
+        </w:tabs>
+        <w:ind w:left="5040" w:hanging="360"/>
+      </w:pPr>
+      <w:rPr>
+        <w:rFonts w:ascii="Wingdings" w:hAnsi="Wingdings" w:hint="default"/>
+        <w:sz w:val="20"/>
+      </w:rPr>
+    </w:lvl>
+    <w:lvl w:ilvl="6" w:tentative="1">
+      <w:start w:val="1"/>
+      <w:numFmt w:val="bullet"/>
+      <w:lvlText w:val=""/>
+      <w:lvlJc w:val="left"/>
+      <w:pPr>
+        <w:tabs>
+          <w:tab w:val="num" w:pos="5760"/>
+        </w:tabs>
+        <w:ind w:left="5760" w:hanging="360"/>
+      </w:pPr>
+      <w:rPr>
+        <w:rFonts w:ascii="Wingdings" w:hAnsi="Wingdings" w:hint="default"/>
+        <w:sz w:val="20"/>
+      </w:rPr>
+    </w:lvl>
+    <w:lvl w:ilvl="7" w:tentative="1">
+      <w:start w:val="1"/>
+      <w:numFmt w:val="bullet"/>
+      <w:lvlText w:val=""/>
+      <w:lvlJc w:val="left"/>
+      <w:pPr>
+        <w:tabs>
+          <w:tab w:val="num" w:pos="6480"/>
+        </w:tabs>
+        <w:ind w:left="6480" w:hanging="360"/>
+      </w:pPr>
+      <w:rPr>
+        <w:rFonts w:ascii="Wingdings" w:hAnsi="Wingdings" w:hint="default"/>
+        <w:sz w:val="20"/>
+      </w:rPr>
+    </w:lvl>
+    <w:lvl w:ilvl="8" w:tentative="1">
+      <w:start w:val="1"/>
+      <w:numFmt w:val="bullet"/>
+      <w:lvlText w:val=""/>
+      <w:lvlJc w:val="left"/>
+      <w:pPr>
+        <w:tabs>
+          <w:tab w:val="num" w:pos="7200"/>
+        </w:tabs>
+        <w:ind w:left="7200" w:hanging="360"/>
+      </w:pPr>
+      <w:rPr>
+        <w:rFonts w:ascii="Wingdings" w:hAnsi="Wingdings" w:hint="default"/>
+        <w:sz w:val="20"/>
+      </w:rPr>
+    </w:lvl>
+  </w:abstractNum>
+  <w:abstractNum w:abstractNumId="2" w15:restartNumberingAfterBreak="0">
     <w:nsid w:val="0D09386A"/>
     <w:multiLevelType w:val="hybridMultilevel"/>
     <w:tmpl w:val="D890902A"/>
@@ -6927,7 +7386,7 @@
       </w:rPr>
     </w:lvl>
   </w:abstractNum>
-  <w:abstractNum w:abstractNumId="2" w15:restartNumberingAfterBreak="0">
+  <w:abstractNum w:abstractNumId="3" w15:restartNumberingAfterBreak="0">
     <w:nsid w:val="0FF9A308"/>
     <w:multiLevelType w:val="hybridMultilevel"/>
     <w:tmpl w:val="9370C0AE"/>
@@ -7040,7 +7499,7 @@
       </w:rPr>
     </w:lvl>
   </w:abstractNum>
-  <w:abstractNum w:abstractNumId="3" w15:restartNumberingAfterBreak="0">
+  <w:abstractNum w:abstractNumId="4" w15:restartNumberingAfterBreak="0">
     <w:nsid w:val="10EC5ACE"/>
     <w:multiLevelType w:val="hybridMultilevel"/>
     <w:tmpl w:val="5D5E6952"/>
@@ -7153,7 +7612,156 @@
       </w:rPr>
     </w:lvl>
   </w:abstractNum>
-  <w:abstractNum w:abstractNumId="4" w15:restartNumberingAfterBreak="0">
+  <w:abstractNum w:abstractNumId="5" w15:restartNumberingAfterBreak="0">
+    <w:nsid w:val="11AD3D1F"/>
+    <w:multiLevelType w:val="multilevel"/>
+    <w:tmpl w:val="00E8022E"/>
+    <w:lvl w:ilvl="0">
+      <w:start w:val="1"/>
+      <w:numFmt w:val="bullet"/>
+      <w:lvlText w:val=""/>
+      <w:lvlJc w:val="left"/>
+      <w:pPr>
+        <w:tabs>
+          <w:tab w:val="num" w:pos="720"/>
+        </w:tabs>
+        <w:ind w:left="720" w:hanging="360"/>
+      </w:pPr>
+      <w:rPr>
+        <w:rFonts w:ascii="Symbol" w:hAnsi="Symbol" w:hint="default"/>
+        <w:sz w:val="20"/>
+      </w:rPr>
+    </w:lvl>
+    <w:lvl w:ilvl="1" w:tentative="1">
+      <w:start w:val="1"/>
+      <w:numFmt w:val="bullet"/>
+      <w:lvlText w:val="o"/>
+      <w:lvlJc w:val="left"/>
+      <w:pPr>
+        <w:tabs>
+          <w:tab w:val="num" w:pos="1440"/>
+        </w:tabs>
+        <w:ind w:left="1440" w:hanging="360"/>
+      </w:pPr>
+      <w:rPr>
+        <w:rFonts w:ascii="Courier New" w:hAnsi="Courier New" w:hint="default"/>
+        <w:sz w:val="20"/>
+      </w:rPr>
+    </w:lvl>
+    <w:lvl w:ilvl="2" w:tentative="1">
+      <w:start w:val="1"/>
+      <w:numFmt w:val="bullet"/>
+      <w:lvlText w:val=""/>
+      <w:lvlJc w:val="left"/>
+      <w:pPr>
+        <w:tabs>
+          <w:tab w:val="num" w:pos="2160"/>
+        </w:tabs>
+        <w:ind w:left="2160" w:hanging="360"/>
+      </w:pPr>
+      <w:rPr>
+        <w:rFonts w:ascii="Wingdings" w:hAnsi="Wingdings" w:hint="default"/>
+        <w:sz w:val="20"/>
+      </w:rPr>
+    </w:lvl>
+    <w:lvl w:ilvl="3" w:tentative="1">
+      <w:start w:val="1"/>
+      <w:numFmt w:val="bullet"/>
+      <w:lvlText w:val=""/>
+      <w:lvlJc w:val="left"/>
+      <w:pPr>
+        <w:tabs>
+          <w:tab w:val="num" w:pos="2880"/>
+        </w:tabs>
+        <w:ind w:left="2880" w:hanging="360"/>
+      </w:pPr>
+      <w:rPr>
+        <w:rFonts w:ascii="Wingdings" w:hAnsi="Wingdings" w:hint="default"/>
+        <w:sz w:val="20"/>
+      </w:rPr>
+    </w:lvl>
+    <w:lvl w:ilvl="4" w:tentative="1">
+      <w:start w:val="1"/>
+      <w:numFmt w:val="bullet"/>
+      <w:lvlText w:val=""/>
+      <w:lvlJc w:val="left"/>
+      <w:pPr>
+        <w:tabs>
+          <w:tab w:val="num" w:pos="3600"/>
+        </w:tabs>
+        <w:ind w:left="3600" w:hanging="360"/>
+      </w:pPr>
+      <w:rPr>
+        <w:rFonts w:ascii="Wingdings" w:hAnsi="Wingdings" w:hint="default"/>
+        <w:sz w:val="20"/>
+      </w:rPr>
+    </w:lvl>
+    <w:lvl w:ilvl="5" w:tentative="1">
+      <w:start w:val="1"/>
+      <w:numFmt w:val="bullet"/>
+      <w:lvlText w:val=""/>
+      <w:lvlJc w:val="left"/>
+      <w:pPr>
+        <w:tabs>
+          <w:tab w:val="num" w:pos="4320"/>
+        </w:tabs>
+        <w:ind w:left="4320" w:hanging="360"/>
+      </w:pPr>
+      <w:rPr>
+        <w:rFonts w:ascii="Wingdings" w:hAnsi="Wingdings" w:hint="default"/>
+        <w:sz w:val="20"/>
+      </w:rPr>
+    </w:lvl>
+    <w:lvl w:ilvl="6" w:tentative="1">
+      <w:start w:val="1"/>
+      <w:numFmt w:val="bullet"/>
+      <w:lvlText w:val=""/>
+      <w:lvlJc w:val="left"/>
+      <w:pPr>
+        <w:tabs>
+          <w:tab w:val="num" w:pos="5040"/>
+        </w:tabs>
+        <w:ind w:left="5040" w:hanging="360"/>
+      </w:pPr>
+      <w:rPr>
+        <w:rFonts w:ascii="Wingdings" w:hAnsi="Wingdings" w:hint="default"/>
+        <w:sz w:val="20"/>
+      </w:rPr>
+    </w:lvl>
+    <w:lvl w:ilvl="7" w:tentative="1">
+      <w:start w:val="1"/>
+      <w:numFmt w:val="bullet"/>
+      <w:lvlText w:val=""/>
+      <w:lvlJc w:val="left"/>
+      <w:pPr>
+        <w:tabs>
+          <w:tab w:val="num" w:pos="5760"/>
+        </w:tabs>
+        <w:ind w:left="5760" w:hanging="360"/>
+      </w:pPr>
+      <w:rPr>
+        <w:rFonts w:ascii="Wingdings" w:hAnsi="Wingdings" w:hint="default"/>
+        <w:sz w:val="20"/>
+      </w:rPr>
+    </w:lvl>
+    <w:lvl w:ilvl="8" w:tentative="1">
+      <w:start w:val="1"/>
+      <w:numFmt w:val="bullet"/>
+      <w:lvlText w:val=""/>
+      <w:lvlJc w:val="left"/>
+      <w:pPr>
+        <w:tabs>
+          <w:tab w:val="num" w:pos="6480"/>
+        </w:tabs>
+        <w:ind w:left="6480" w:hanging="360"/>
+      </w:pPr>
+      <w:rPr>
+        <w:rFonts w:ascii="Wingdings" w:hAnsi="Wingdings" w:hint="default"/>
+        <w:sz w:val="20"/>
+      </w:rPr>
+    </w:lvl>
+  </w:abstractNum>
+  <w:abstractNum w:abstractNumId="6" w15:restartNumberingAfterBreak="0">
     <w:nsid w:val="1F03F078"/>
     <w:multiLevelType w:val="hybridMultilevel"/>
     <w:tmpl w:val="65D639D6"/>
@@ -7266,7 +7874,7 @@
       </w:rPr>
     </w:lvl>
   </w:abstractNum>
-  <w:abstractNum w:abstractNumId="5" w15:restartNumberingAfterBreak="0">
+  <w:abstractNum w:abstractNumId="7" w15:restartNumberingAfterBreak="0">
     <w:nsid w:val="230940FE"/>
     <w:multiLevelType w:val="hybridMultilevel"/>
     <w:tmpl w:val="65F862B6"/>
@@ -7379,7 +7987,7 @@
       </w:rPr>
     </w:lvl>
   </w:abstractNum>
-  <w:abstractNum w:abstractNumId="6" w15:restartNumberingAfterBreak="0">
+  <w:abstractNum w:abstractNumId="8" w15:restartNumberingAfterBreak="0">
     <w:nsid w:val="23DB2FAB"/>
     <w:multiLevelType w:val="hybridMultilevel"/>
     <w:tmpl w:val="A0B03060"/>
@@ -7492,7 +8100,7 @@
       </w:rPr>
     </w:lvl>
   </w:abstractNum>
-  <w:abstractNum w:abstractNumId="7" w15:restartNumberingAfterBreak="0">
+  <w:abstractNum w:abstractNumId="9" w15:restartNumberingAfterBreak="0">
     <w:nsid w:val="31D8641E"/>
     <w:multiLevelType w:val="hybridMultilevel"/>
     <w:tmpl w:val="97088054"/>
@@ -7605,7 +8213,7 @@
       </w:rPr>
     </w:lvl>
   </w:abstractNum>
-  <w:abstractNum w:abstractNumId="8" w15:restartNumberingAfterBreak="0">
+  <w:abstractNum w:abstractNumId="10" w15:restartNumberingAfterBreak="0">
     <w:nsid w:val="35E55AFA"/>
     <w:multiLevelType w:val="hybridMultilevel"/>
     <w:tmpl w:val="04F4683C"/>
@@ -7718,7 +8326,7 @@
       </w:rPr>
     </w:lvl>
   </w:abstractNum>
-  <w:abstractNum w:abstractNumId="9" w15:restartNumberingAfterBreak="0">
+  <w:abstractNum w:abstractNumId="11" w15:restartNumberingAfterBreak="0">
     <w:nsid w:val="3CF66E0C"/>
     <w:multiLevelType w:val="hybridMultilevel"/>
     <w:tmpl w:val="A150F366"/>
@@ -7831,7 +8439,7 @@
       </w:rPr>
     </w:lvl>
   </w:abstractNum>
-  <w:abstractNum w:abstractNumId="10" w15:restartNumberingAfterBreak="0">
+  <w:abstractNum w:abstractNumId="12" w15:restartNumberingAfterBreak="0">
     <w:nsid w:val="3CFB043D"/>
     <w:multiLevelType w:val="hybridMultilevel"/>
     <w:tmpl w:val="B8E4AA6C"/>
@@ -7944,7 +8552,7 @@
       </w:rPr>
     </w:lvl>
   </w:abstractNum>
-  <w:abstractNum w:abstractNumId="11" w15:restartNumberingAfterBreak="0">
+  <w:abstractNum w:abstractNumId="13" w15:restartNumberingAfterBreak="0">
     <w:nsid w:val="42686478"/>
     <w:multiLevelType w:val="hybridMultilevel"/>
     <w:tmpl w:val="DC30DDCC"/>
@@ -8057,7 +8665,156 @@
       </w:rPr>
     </w:lvl>
   </w:abstractNum>
-  <w:abstractNum w:abstractNumId="12" w15:restartNumberingAfterBreak="0">
+  <w:abstractNum w:abstractNumId="14" w15:restartNumberingAfterBreak="0">
+    <w:nsid w:val="44F95423"/>
+    <w:multiLevelType w:val="multilevel"/>
+    <w:tmpl w:val="1BC82CC4"/>
+    <w:lvl w:ilvl="0">
+      <w:start w:val="1"/>
+      <w:numFmt w:val="bullet"/>
+      <w:lvlText w:val=""/>
+      <w:lvlJc w:val="left"/>
+      <w:pPr>
+        <w:tabs>
+          <w:tab w:val="num" w:pos="720"/>
+        </w:tabs>
+        <w:ind w:left="720" w:hanging="360"/>
+      </w:pPr>
+      <w:rPr>
+        <w:rFonts w:ascii="Symbol" w:hAnsi="Symbol" w:hint="default"/>
+        <w:sz w:val="20"/>
+      </w:rPr>
+    </w:lvl>
+    <w:lvl w:ilvl="1" w:tentative="1">
+      <w:start w:val="1"/>
+      <w:numFmt w:val="bullet"/>
+      <w:lvlText w:val="o"/>
+      <w:lvlJc w:val="left"/>
+      <w:pPr>
+        <w:tabs>
+          <w:tab w:val="num" w:pos="1440"/>
+        </w:tabs>
+        <w:ind w:left="1440" w:hanging="360"/>
+      </w:pPr>
+      <w:rPr>
+        <w:rFonts w:ascii="Courier New" w:hAnsi="Courier New" w:hint="default"/>
+        <w:sz w:val="20"/>
+      </w:rPr>
+    </w:lvl>
+    <w:lvl w:ilvl="2" w:tentative="1">
+      <w:start w:val="1"/>
+      <w:numFmt w:val="bullet"/>
+      <w:lvlText w:val=""/>
+      <w:lvlJc w:val="left"/>
+      <w:pPr>
+        <w:tabs>
+          <w:tab w:val="num" w:pos="2160"/>
+        </w:tabs>
+        <w:ind w:left="2160" w:hanging="360"/>
+      </w:pPr>
+      <w:rPr>
+        <w:rFonts w:ascii="Wingdings" w:hAnsi="Wingdings" w:hint="default"/>
+        <w:sz w:val="20"/>
+      </w:rPr>
+    </w:lvl>
+    <w:lvl w:ilvl="3" w:tentative="1">
+      <w:start w:val="1"/>
+      <w:numFmt w:val="bullet"/>
+      <w:lvlText w:val=""/>
+      <w:lvlJc w:val="left"/>
+      <w:pPr>
+        <w:tabs>
+          <w:tab w:val="num" w:pos="2880"/>
+        </w:tabs>
+        <w:ind w:left="2880" w:hanging="360"/>
+      </w:pPr>
+      <w:rPr>
+        <w:rFonts w:ascii="Wingdings" w:hAnsi="Wingdings" w:hint="default"/>
+        <w:sz w:val="20"/>
+      </w:rPr>
+    </w:lvl>
+    <w:lvl w:ilvl="4" w:tentative="1">
+      <w:start w:val="1"/>
+      <w:numFmt w:val="bullet"/>
+      <w:lvlText w:val=""/>
+      <w:lvlJc w:val="left"/>
+      <w:pPr>
+        <w:tabs>
+          <w:tab w:val="num" w:pos="3600"/>
+        </w:tabs>
+        <w:ind w:left="3600" w:hanging="360"/>
+      </w:pPr>
+      <w:rPr>
+        <w:rFonts w:ascii="Wingdings" w:hAnsi="Wingdings" w:hint="default"/>
+        <w:sz w:val="20"/>
+      </w:rPr>
+    </w:lvl>
+    <w:lvl w:ilvl="5" w:tentative="1">
+      <w:start w:val="1"/>
+      <w:numFmt w:val="bullet"/>
+      <w:lvlText w:val=""/>
+      <w:lvlJc w:val="left"/>
+      <w:pPr>
+        <w:tabs>
+          <w:tab w:val="num" w:pos="4320"/>
+        </w:tabs>
+        <w:ind w:left="4320" w:hanging="360"/>
+      </w:pPr>
+      <w:rPr>
+        <w:rFonts w:ascii="Wingdings" w:hAnsi="Wingdings" w:hint="default"/>
+        <w:sz w:val="20"/>
+      </w:rPr>
+    </w:lvl>
+    <w:lvl w:ilvl="6" w:tentative="1">
+      <w:start w:val="1"/>
+      <w:numFmt w:val="bullet"/>
+      <w:lvlText w:val=""/>
+      <w:lvlJc w:val="left"/>
+      <w:pPr>
+        <w:tabs>
+          <w:tab w:val="num" w:pos="5040"/>
+        </w:tabs>
+        <w:ind w:left="5040" w:hanging="360"/>
+      </w:pPr>
+      <w:rPr>
+        <w:rFonts w:ascii="Wingdings" w:hAnsi="Wingdings" w:hint="default"/>
+        <w:sz w:val="20"/>
+      </w:rPr>
+    </w:lvl>
+    <w:lvl w:ilvl="7" w:tentative="1">
+      <w:start w:val="1"/>
+      <w:numFmt w:val="bullet"/>
+      <w:lvlText w:val=""/>
+      <w:lvlJc w:val="left"/>
+      <w:pPr>
+        <w:tabs>
+          <w:tab w:val="num" w:pos="5760"/>
+        </w:tabs>
+        <w:ind w:left="5760" w:hanging="360"/>
+      </w:pPr>
+      <w:rPr>
+        <w:rFonts w:ascii="Wingdings" w:hAnsi="Wingdings" w:hint="default"/>
+        <w:sz w:val="20"/>
+      </w:rPr>
+    </w:lvl>
+    <w:lvl w:ilvl="8" w:tentative="1">
+      <w:start w:val="1"/>
+      <w:numFmt w:val="bullet"/>
+      <w:lvlText w:val=""/>
+      <w:lvlJc w:val="left"/>
+      <w:pPr>
+        <w:tabs>
+          <w:tab w:val="num" w:pos="6480"/>
+        </w:tabs>
+        <w:ind w:left="6480" w:hanging="360"/>
+      </w:pPr>
+      <w:rPr>
+        <w:rFonts w:ascii="Wingdings" w:hAnsi="Wingdings" w:hint="default"/>
+        <w:sz w:val="20"/>
+      </w:rPr>
+    </w:lvl>
+  </w:abstractNum>
+  <w:abstractNum w:abstractNumId="15" w15:restartNumberingAfterBreak="0">
     <w:nsid w:val="48AB7015"/>
     <w:multiLevelType w:val="hybridMultilevel"/>
     <w:tmpl w:val="2472A6B8"/>
@@ -8170,7 +8927,7 @@
       </w:rPr>
     </w:lvl>
   </w:abstractNum>
-  <w:abstractNum w:abstractNumId="13" w15:restartNumberingAfterBreak="0">
+  <w:abstractNum w:abstractNumId="16" w15:restartNumberingAfterBreak="0">
     <w:nsid w:val="5464F064"/>
     <w:multiLevelType w:val="hybridMultilevel"/>
     <w:tmpl w:val="82243608"/>
@@ -8283,7 +9040,7 @@
       </w:rPr>
     </w:lvl>
   </w:abstractNum>
-  <w:abstractNum w:abstractNumId="14" w15:restartNumberingAfterBreak="0">
+  <w:abstractNum w:abstractNumId="17" w15:restartNumberingAfterBreak="0">
     <w:nsid w:val="574463CB"/>
     <w:multiLevelType w:val="hybridMultilevel"/>
     <w:tmpl w:val="68504D80"/>
@@ -8396,7 +9153,7 @@
       </w:rPr>
     </w:lvl>
   </w:abstractNum>
-  <w:abstractNum w:abstractNumId="15" w15:restartNumberingAfterBreak="0">
+  <w:abstractNum w:abstractNumId="18" w15:restartNumberingAfterBreak="0">
     <w:nsid w:val="5BF6EA52"/>
     <w:multiLevelType w:val="hybridMultilevel"/>
     <w:tmpl w:val="C3A87A08"/>
@@ -8509,7 +9266,7 @@
       </w:rPr>
     </w:lvl>
   </w:abstractNum>
-  <w:abstractNum w:abstractNumId="16" w15:restartNumberingAfterBreak="0">
+  <w:abstractNum w:abstractNumId="19" w15:restartNumberingAfterBreak="0">
     <w:nsid w:val="5E6A4102"/>
     <w:multiLevelType w:val="hybridMultilevel"/>
     <w:tmpl w:val="7C24CE08"/>
@@ -8622,7 +9379,7 @@
       </w:rPr>
     </w:lvl>
   </w:abstractNum>
-  <w:abstractNum w:abstractNumId="17" w15:restartNumberingAfterBreak="0">
+  <w:abstractNum w:abstractNumId="20" w15:restartNumberingAfterBreak="0">
     <w:nsid w:val="61B473F0"/>
     <w:multiLevelType w:val="hybridMultilevel"/>
     <w:tmpl w:val="6BFE80E6"/>
@@ -8735,7 +9492,7 @@
       </w:rPr>
     </w:lvl>
   </w:abstractNum>
-  <w:abstractNum w:abstractNumId="18" w15:restartNumberingAfterBreak="0">
+  <w:abstractNum w:abstractNumId="21" w15:restartNumberingAfterBreak="0">
     <w:nsid w:val="66A786E4"/>
     <w:multiLevelType w:val="hybridMultilevel"/>
     <w:tmpl w:val="25BADE66"/>
@@ -8821,7 +9578,7 @@
       </w:pPr>
     </w:lvl>
   </w:abstractNum>
-  <w:abstractNum w:abstractNumId="19" w15:restartNumberingAfterBreak="0">
+  <w:abstractNum w:abstractNumId="22" w15:restartNumberingAfterBreak="0">
     <w:nsid w:val="674B7DA7"/>
     <w:multiLevelType w:val="hybridMultilevel"/>
     <w:tmpl w:val="A2A4F3A4"/>
@@ -8934,7 +9691,7 @@
       </w:rPr>
     </w:lvl>
   </w:abstractNum>
-  <w:abstractNum w:abstractNumId="20" w15:restartNumberingAfterBreak="0">
+  <w:abstractNum w:abstractNumId="23" w15:restartNumberingAfterBreak="0">
     <w:nsid w:val="701153D8"/>
     <w:multiLevelType w:val="hybridMultilevel"/>
     <w:tmpl w:val="00C252A0"/>
@@ -9047,7 +9804,120 @@
       </w:rPr>
     </w:lvl>
   </w:abstractNum>
-  <w:abstractNum w:abstractNumId="21" w15:restartNumberingAfterBreak="0">
+  <w:abstractNum w:abstractNumId="24" w15:restartNumberingAfterBreak="0">
+    <w:nsid w:val="71354366"/>
+    <w:multiLevelType w:val="hybridMultilevel"/>
+    <w:tmpl w:val="0BFACFDA"/>
+    <w:lvl w:ilvl="0" w:tplc="04090001">
+      <w:start w:val="1"/>
+      <w:numFmt w:val="bullet"/>
+      <w:lvlText w:val=""/>
+      <w:lvlJc w:val="left"/>
+      <w:pPr>
+        <w:ind w:left="720" w:hanging="360"/>
+      </w:pPr>
+      <w:rPr>
+        <w:rFonts w:ascii="Symbol" w:hAnsi="Symbol" w:hint="default"/>
+      </w:rPr>
+    </w:lvl>
+    <w:lvl w:ilvl="1" w:tplc="04090003">
+      <w:start w:val="1"/>
+      <w:numFmt w:val="bullet"/>
+      <w:lvlText w:val="o"/>
+      <w:lvlJc w:val="left"/>
+      <w:pPr>
+        <w:ind w:left="1440" w:hanging="360"/>
+      </w:pPr>
+      <w:rPr>
+        <w:rFonts w:ascii="Courier New" w:hAnsi="Courier New" w:cs="Courier New" w:hint="default"/>
+      </w:rPr>
+    </w:lvl>
+    <w:lvl w:ilvl="2" w:tplc="04090005">
+      <w:start w:val="1"/>
+      <w:numFmt w:val="bullet"/>
+      <w:lvlText w:val=""/>
+      <w:lvlJc w:val="left"/>
+      <w:pPr>
+        <w:ind w:left="2160" w:hanging="360"/>
+      </w:pPr>
+      <w:rPr>
+        <w:rFonts w:ascii="Wingdings" w:hAnsi="Wingdings" w:hint="default"/>
+      </w:rPr>
+    </w:lvl>
+    <w:lvl w:ilvl="3" w:tplc="04090001" w:tentative="1">
+      <w:start w:val="1"/>
+      <w:numFmt w:val="bullet"/>
+      <w:lvlText w:val=""/>
+      <w:lvlJc w:val="left"/>
+      <w:pPr>
+        <w:ind w:left="2880" w:hanging="360"/>
+      </w:pPr>
+      <w:rPr>
+        <w:rFonts w:ascii="Symbol" w:hAnsi="Symbol" w:hint="default"/>
+      </w:rPr>
+    </w:lvl>
+    <w:lvl w:ilvl="4" w:tplc="04090003" w:tentative="1">
+      <w:start w:val="1"/>
+      <w:numFmt w:val="bullet"/>
+      <w:lvlText w:val="o"/>
+      <w:lvlJc w:val="left"/>
+      <w:pPr>
+        <w:ind w:left="3600" w:hanging="360"/>
+      </w:pPr>
+      <w:rPr>
+        <w:rFonts w:ascii="Courier New" w:hAnsi="Courier New" w:cs="Courier New" w:hint="default"/>
+      </w:rPr>
+    </w:lvl>
+    <w:lvl w:ilvl="5" w:tplc="04090005" w:tentative="1">
+      <w:start w:val="1"/>
+      <w:numFmt w:val="bullet"/>
+      <w:lvlText w:val=""/>
+      <w:lvlJc w:val="left"/>
+      <w:pPr>
+        <w:ind w:left="4320" w:hanging="360"/>
+      </w:pPr>
+      <w:rPr>
+        <w:rFonts w:ascii="Wingdings" w:hAnsi="Wingdings" w:hint="default"/>
+      </w:rPr>
+    </w:lvl>
+    <w:lvl w:ilvl="6" w:tplc="04090001" w:tentative="1">
+      <w:start w:val="1"/>
+      <w:numFmt w:val="bullet"/>
+      <w:lvlText w:val=""/>
+      <w:lvlJc w:val="left"/>
+      <w:pPr>
+        <w:ind w:left="5040" w:hanging="360"/>
+      </w:pPr>
+      <w:rPr>
+        <w:rFonts w:ascii="Symbol" w:hAnsi="Symbol" w:hint="default"/>
+      </w:rPr>
+    </w:lvl>
+    <w:lvl w:ilvl="7" w:tplc="04090003" w:tentative="1">
+      <w:start w:val="1"/>
+      <w:numFmt w:val="bullet"/>
+      <w:lvlText w:val="o"/>
+      <w:lvlJc w:val="left"/>
+      <w:pPr>
+        <w:ind w:left="5760" w:hanging="360"/>
+      </w:pPr>
+      <w:rPr>
+        <w:rFonts w:ascii="Courier New" w:hAnsi="Courier New" w:cs="Courier New" w:hint="default"/>
+      </w:rPr>
+    </w:lvl>
+    <w:lvl w:ilvl="8" w:tplc="04090005" w:tentative="1">
+      <w:start w:val="1"/>
+      <w:numFmt w:val="bullet"/>
+      <w:lvlText w:val=""/>
+      <w:lvlJc w:val="left"/>
+      <w:pPr>
+        <w:ind w:left="6480" w:hanging="360"/>
+      </w:pPr>
+      <w:rPr>
+        <w:rFonts w:ascii="Wingdings" w:hAnsi="Wingdings" w:hint="default"/>
+      </w:rPr>
+    </w:lvl>
+  </w:abstractNum>
+  <w:abstractNum w:abstractNumId="25" w15:restartNumberingAfterBreak="0">
     <w:nsid w:val="73F12BCC"/>
     <w:multiLevelType w:val="hybridMultilevel"/>
     <w:tmpl w:val="FCB203E8"/>
@@ -9160,7 +10030,7 @@
       </w:rPr>
     </w:lvl>
   </w:abstractNum>
-  <w:abstractNum w:abstractNumId="22" w15:restartNumberingAfterBreak="0">
+  <w:abstractNum w:abstractNumId="26" w15:restartNumberingAfterBreak="0">
     <w:nsid w:val="75289395"/>
     <w:multiLevelType w:val="hybridMultilevel"/>
     <w:tmpl w:val="925C69FA"/>
@@ -9273,7 +10143,7 @@
       </w:rPr>
     </w:lvl>
   </w:abstractNum>
-  <w:abstractNum w:abstractNumId="23" w15:restartNumberingAfterBreak="0">
+  <w:abstractNum w:abstractNumId="27" w15:restartNumberingAfterBreak="0">
     <w:nsid w:val="758C4C43"/>
     <w:multiLevelType w:val="hybridMultilevel"/>
     <w:tmpl w:val="051A1FB6"/>
@@ -9387,76 +10257,88 @@
     </w:lvl>
   </w:abstractNum>
   <w:num w:numId="1" w16cid:durableId="1541894741">
+    <w:abstractNumId w:val="16"/>
+  </w:num>
+  <w:num w:numId="2" w16cid:durableId="963657514">
+    <w:abstractNumId w:val="27"/>
+  </w:num>
+  <w:num w:numId="3" w16cid:durableId="1487477514">
+    <w:abstractNumId w:val="15"/>
+  </w:num>
+  <w:num w:numId="4" w16cid:durableId="1587497753">
     <w:abstractNumId w:val="13"/>
   </w:num>
-  <w:num w:numId="2" w16cid:durableId="963657514">
+  <w:num w:numId="5" w16cid:durableId="601302847">
+    <w:abstractNumId w:val="3"/>
+  </w:num>
+  <w:num w:numId="6" w16cid:durableId="1988319740">
+    <w:abstractNumId w:val="21"/>
+  </w:num>
+  <w:num w:numId="7" w16cid:durableId="957762783">
     <w:abstractNumId w:val="23"/>
   </w:num>
-  <w:num w:numId="3" w16cid:durableId="1487477514">
+  <w:num w:numId="8" w16cid:durableId="1518033470">
+    <w:abstractNumId w:val="18"/>
+  </w:num>
+  <w:num w:numId="9" w16cid:durableId="78063379">
     <w:abstractNumId w:val="12"/>
   </w:num>
-  <w:num w:numId="4" w16cid:durableId="1587497753">
-    <w:abstractNumId w:val="11"/>
+  <w:num w:numId="10" w16cid:durableId="1945841278">
+    <w:abstractNumId w:val="8"/>
   </w:num>
-  <w:num w:numId="5" w16cid:durableId="601302847">
-    <w:abstractNumId w:val="2"/>
-  </w:num>
-  <w:num w:numId="6" w16cid:durableId="1988319740">
-    <w:abstractNumId w:val="18"/>
-  </w:num>
-  <w:num w:numId="7" w16cid:durableId="957762783">
-    <w:abstractNumId w:val="20"/>
-  </w:num>
-  <w:num w:numId="8" w16cid:durableId="1518033470">
-    <w:abstractNumId w:val="15"/>
-  </w:num>
-  <w:num w:numId="9" w16cid:durableId="78063379">
-    <w:abstractNumId w:val="10"/>
-  </w:num>
-  <w:num w:numId="10" w16cid:durableId="1945841278">
+  <w:num w:numId="11" w16cid:durableId="737898173">
     <w:abstractNumId w:val="6"/>
   </w:num>
-  <w:num w:numId="11" w16cid:durableId="737898173">
-    <w:abstractNumId w:val="4"/>
-  </w:num>
   <w:num w:numId="12" w16cid:durableId="206532749">
-    <w:abstractNumId w:val="7"/>
+    <w:abstractNumId w:val="9"/>
   </w:num>
   <w:num w:numId="13" w16cid:durableId="1528059053">
-    <w:abstractNumId w:val="14"/>
+    <w:abstractNumId w:val="17"/>
   </w:num>
   <w:num w:numId="14" w16cid:durableId="1251508069">
     <w:abstractNumId w:val="0"/>
   </w:num>
   <w:num w:numId="15" w16cid:durableId="1066338378">
-    <w:abstractNumId w:val="17"/>
+    <w:abstractNumId w:val="20"/>
   </w:num>
   <w:num w:numId="16" w16cid:durableId="960841147">
+    <w:abstractNumId w:val="26"/>
+  </w:num>
+  <w:num w:numId="17" w16cid:durableId="429737062">
+    <w:abstractNumId w:val="11"/>
+  </w:num>
+  <w:num w:numId="18" w16cid:durableId="1717387946">
+    <w:abstractNumId w:val="4"/>
+  </w:num>
+  <w:num w:numId="19" w16cid:durableId="450129901">
+    <w:abstractNumId w:val="7"/>
+  </w:num>
+  <w:num w:numId="20" w16cid:durableId="1947468518">
+    <w:abstractNumId w:val="2"/>
+  </w:num>
+  <w:num w:numId="21" w16cid:durableId="992485663">
     <w:abstractNumId w:val="22"/>
   </w:num>
-  <w:num w:numId="17" w16cid:durableId="429737062">
-    <w:abstractNumId w:val="9"/>
+  <w:num w:numId="22" w16cid:durableId="1016734887">
+    <w:abstractNumId w:val="19"/>
   </w:num>
-  <w:num w:numId="18" w16cid:durableId="1717387946">
-    <w:abstractNumId w:val="3"/>
+  <w:num w:numId="23" w16cid:durableId="1706254978">
+    <w:abstractNumId w:val="25"/>
   </w:num>
-  <w:num w:numId="19" w16cid:durableId="450129901">
+  <w:num w:numId="24" w16cid:durableId="112402905">
+    <w:abstractNumId w:val="10"/>
+  </w:num>
+  <w:num w:numId="25" w16cid:durableId="1436096926">
+    <w:abstractNumId w:val="24"/>
+  </w:num>
+  <w:num w:numId="26" w16cid:durableId="1795562334">
     <w:abstractNumId w:val="5"/>
   </w:num>
-  <w:num w:numId="20" w16cid:durableId="1947468518">
+  <w:num w:numId="27" w16cid:durableId="1487934139">
+    <w:abstractNumId w:val="14"/>
+  </w:num>
+  <w:num w:numId="28" w16cid:durableId="1320036889">
     <w:abstractNumId w:val="1"/>
-  </w:num>
-  <w:num w:numId="21" w16cid:durableId="992485663">
-    <w:abstractNumId w:val="19"/>
-  </w:num>
-  <w:num w:numId="22" w16cid:durableId="1016734887">
-    <w:abstractNumId w:val="16"/>
-  </w:num>
-  <w:num w:numId="23" w16cid:durableId="1706254978">
-    <w:abstractNumId w:val="21"/>
-  </w:num>
-  <w:num w:numId="24" w16cid:durableId="112402905">
-    <w:abstractNumId w:val="8"/>
   </w:num>
   <w:numIdMacAtCleanup w:val="23"/>
 </w:numbering>

</xml_diff>